<commit_message>
Avance 13 - Marzo - 2017
</commit_message>
<xml_diff>
--- a/docx/response.docx
+++ b/docx/response.docx
@@ -50,6 +50,18 @@
     <w:p/>
     <w:p/>
     <w:p>
+      <w:pPr>
+        <w:sectPr>
+          <w:footerReference w:type="even" r:id="rId8"/>
+          <w:footerReference w:type="default" r:id="rId9"/>
+          <w:type w:val="continuous"/>
+          <w:pgSz w:w="11906" w:h="16838"/>
+          <w:pgMar w:top="1417" w:right="1701" w:bottom="1417" w:left="1701" w:header="708" w:footer="708" w:gutter="0"/>
+          <w:cols w:space="708"/>
+          <w:titlePg/>
+          <w:docGrid w:linePitch="360"/>
+        </w:sectPr>
+      </w:pPr>
       <w:r>
         <w:rPr>
           <w:noProof/>
@@ -73,7 +85,7 @@
                     </pic:cNvPicPr>
                   </pic:nvPicPr>
                   <pic:blipFill>
-                    <a:blip r:embed="rId8">
+                    <a:blip r:embed="rId10">
                       <a:extLst>
                         <a:ext uri="{28A0092B-C50C-407E-A947-70E740481C1C}">
                           <a14:useLocalDpi xmlns:a14="http://schemas.microsoft.com/office/drawing/2010/main" val="0"/>
@@ -105,31 +117,9 @@
         </w:drawing>
       </w:r>
     </w:p>
-    <w:p>
-      <w:pPr>
-        <w:rPr>
-          <w:rFonts w:asciiTheme="majorHAnsi" w:eastAsiaTheme="majorEastAsia" w:hAnsiTheme="majorHAnsi" w:cstheme="majorBidi"/>
-          <w:color w:val="2E74B5" w:themeColor="accent1" w:themeShade="BF"/>
-          <w:sz w:val="32"/>
-          <w:szCs w:val="32"/>
-        </w:rPr>
-      </w:pPr>
-      <w:r>
-        <w:br w:type="page"/>
-      </w:r>
-    </w:p>
     <w:sdt>
       <w:sdtPr>
-        <w:rPr>
-          <w:rFonts w:asciiTheme="minorHAnsi" w:eastAsiaTheme="minorHAnsi" w:hAnsiTheme="minorHAnsi" w:cstheme="minorBidi"/>
-          <w:b w:val="0"/>
-          <w:bCs w:val="0"/>
-          <w:color w:val="auto"/>
-          <w:sz w:val="22"/>
-          <w:szCs w:val="22"/>
-          <w:lang w:val="es-ES"/>
-        </w:rPr>
-        <w:id w:val="-796760623"/>
+        <w:id w:val="-1621527087"/>
         <w:docPartObj>
           <w:docPartGallery w:val="Table of Contents"/>
           <w:docPartUnique/>
@@ -137,7 +127,12 @@
       </w:sdtPr>
       <w:sdtEndPr>
         <w:rPr>
+          <w:rFonts w:asciiTheme="minorHAnsi" w:eastAsiaTheme="minorHAnsi" w:hAnsiTheme="minorHAnsi" w:cstheme="minorBidi"/>
           <w:noProof/>
+          <w:color w:val="auto"/>
+          <w:sz w:val="22"/>
+          <w:szCs w:val="22"/>
+          <w:lang w:val="es-ES"/>
         </w:rPr>
       </w:sdtEndPr>
       <w:sdtContent>
@@ -181,7 +176,7 @@
             </w:rPr>
             <w:fldChar w:fldCharType="separate"/>
           </w:r>
-          <w:hyperlink w:anchor="_Toc474407719" w:history="1">
+          <w:hyperlink w:anchor="_Toc476995043" w:history="1">
             <w:r>
               <w:rPr>
                 <w:rStyle w:val="Hyperlink"/>
@@ -225,7 +220,7 @@
                 <w:noProof/>
                 <w:webHidden/>
               </w:rPr>
-              <w:instrText xml:space="preserve"> PAGEREF _Toc474407719 \h </w:instrText>
+              <w:instrText xml:space="preserve"> PAGEREF _Toc476995043 \h </w:instrText>
             </w:r>
             <w:r>
               <w:rPr>
@@ -273,7 +268,7 @@
               <w:lang w:val="en-US"/>
             </w:rPr>
           </w:pPr>
-          <w:hyperlink w:anchor="_Toc474407720" w:history="1">
+          <w:hyperlink w:anchor="_Toc476995044" w:history="1">
             <w:r>
               <w:rPr>
                 <w:rStyle w:val="Hyperlink"/>
@@ -319,7 +314,7 @@
                 <w:noProof/>
                 <w:webHidden/>
               </w:rPr>
-              <w:instrText xml:space="preserve"> PAGEREF _Toc474407720 \h </w:instrText>
+              <w:instrText xml:space="preserve"> PAGEREF _Toc476995044 \h </w:instrText>
             </w:r>
             <w:r>
               <w:rPr>
@@ -365,7 +360,7 @@
               <w:lang w:val="en-US"/>
             </w:rPr>
           </w:pPr>
-          <w:hyperlink w:anchor="_Toc474407721" w:history="1">
+          <w:hyperlink w:anchor="_Toc476995045" w:history="1">
             <w:r>
               <w:rPr>
                 <w:rStyle w:val="Hyperlink"/>
@@ -409,7 +404,7 @@
                 <w:noProof/>
                 <w:webHidden/>
               </w:rPr>
-              <w:instrText xml:space="preserve"> PAGEREF _Toc474407721 \h </w:instrText>
+              <w:instrText xml:space="preserve"> PAGEREF _Toc476995045 \h </w:instrText>
             </w:r>
             <w:r>
               <w:rPr>
@@ -455,7 +450,7 @@
               <w:lang w:val="en-US"/>
             </w:rPr>
           </w:pPr>
-          <w:hyperlink w:anchor="_Toc474407722" w:history="1">
+          <w:hyperlink w:anchor="_Toc476995046" w:history="1">
             <w:r>
               <w:rPr>
                 <w:rStyle w:val="Hyperlink"/>
@@ -499,7 +494,7 @@
                 <w:noProof/>
                 <w:webHidden/>
               </w:rPr>
-              <w:instrText xml:space="preserve"> PAGEREF _Toc474407722 \h </w:instrText>
+              <w:instrText xml:space="preserve"> PAGEREF _Toc476995046 \h </w:instrText>
             </w:r>
             <w:r>
               <w:rPr>
@@ -544,28 +539,25 @@
     </w:sdt>
     <w:p>
       <w:pPr>
-        <w:rPr>
-          <w:rFonts w:asciiTheme="majorHAnsi" w:eastAsiaTheme="majorEastAsia" w:hAnsiTheme="majorHAnsi" w:cstheme="majorBidi"/>
-          <w:color w:val="2E74B5" w:themeColor="accent1" w:themeShade="BF"/>
-          <w:sz w:val="32"/>
-          <w:szCs w:val="32"/>
-        </w:rPr>
-      </w:pPr>
-      <w:r>
-        <w:br w:type="page"/>
-      </w:r>
-      <w:bookmarkStart w:id="0" w:name="_GoBack"/>
+        <w:sectPr>
+          <w:pgSz w:w="11906" w:h="16838"/>
+          <w:pgMar w:top="1417" w:right="1701" w:bottom="1417" w:left="1701" w:header="708" w:footer="708" w:gutter="0"/>
+          <w:cols w:space="708"/>
+          <w:docGrid w:linePitch="360"/>
+        </w:sectPr>
+      </w:pPr>
+    </w:p>
+    <w:p/>
+    <w:p>
+      <w:pPr>
+        <w:pStyle w:val="Cabecera1"/>
+      </w:pPr>
+      <w:bookmarkStart w:id="0" w:name="_Toc474407719"/>
+      <w:bookmarkStart w:id="1" w:name="_Toc476995043"/>
+      <w:r>
+        <w:t>Introducción</w:t>
+      </w:r>
       <w:bookmarkEnd w:id="0"/>
-    </w:p>
-    <w:p>
-      <w:pPr>
-        <w:pStyle w:val="Cabecera1"/>
-      </w:pPr>
-      <w:bookmarkStart w:id="1" w:name="_Toc474407719"/>
-      <w:r>
-        <w:lastRenderedPageBreak/>
-        <w:t>Introducción</w:t>
-      </w:r>
       <w:bookmarkEnd w:id="1"/>
     </w:p>
     <w:p>
@@ -582,117 +574,46 @@
         <w:t>(en portugués: cataratas do Iguaçu) son un conjunto de cataratas que se localizan sobre el río Iguazú, en el límite entre la provincia argentina de Misiones y el estado brasileño de Paraná. Están totalmente insertadas en áreas protegidas; el sector de la Argentina se encuentra dentro del parque nacional Iguazú, mientras que el de Brasil se encuentra en el Parque Nacional do Iguaçu. Fueron elegidas como una de las «Siete maravillas naturales del mundo».</w:t>
       </w:r>
     </w:p>
-    <w:p/>
     <w:p>
       <w:pPr>
         <w:sectPr>
-          <w:footerReference w:type="even" r:id="rId9"/>
-          <w:footerReference w:type="default" r:id="rId10"/>
           <w:pgSz w:w="11906" w:h="16838"/>
           <w:pgMar w:top="1417" w:right="1701" w:bottom="1417" w:left="1701" w:header="708" w:footer="708" w:gutter="0"/>
           <w:cols w:space="708"/>
-          <w:titlePg/>
           <w:docGrid w:linePitch="360"/>
         </w:sectPr>
       </w:pPr>
     </w:p>
     <w:p>
-      <w:pPr>
-        <w:keepNext/>
-        <w:framePr w:dropCap="drop" w:lines="2" w:wrap="around" w:vAnchor="text" w:hAnchor="text"/>
-        <w:spacing w:after="0" w:line="579" w:lineRule="exact"/>
-        <w:textAlignment w:val="baseline"/>
-        <w:rPr>
-          <w:position w:val="-4"/>
-          <w:sz w:val="71"/>
-        </w:rPr>
-      </w:pPr>
-      <w:r>
-        <w:rPr>
-          <w:position w:val="-4"/>
-          <w:sz w:val="71"/>
-        </w:rPr>
+      <w:r>
         <w:lastRenderedPageBreak/>
         <w:t>E</w:t>
       </w:r>
+      <w:r>
+        <w:t>stán formadas por 275 saltos, el 80 % de ellos se ubican del lado argentino.</w:t>
+      </w:r>
+    </w:p>
+    <w:p>
+      <w:r>
+        <w:t>U</w:t>
+      </w:r>
+      <w:r>
+        <w:t xml:space="preserve">n espectáculo aparte es su salto de mayor caudal y, con 80 m, también el más alto: la Garganta del diablo, el cual se puede disfrutar en toda su majestuosidad desde solo 50 m, recorriendo las pasarelas que parten desde Puerto Canoas, al que se llega utilizando el servicio de trenes ecológicos. </w:t>
+      </w:r>
     </w:p>
     <w:p>
       <w:r>
         <w:lastRenderedPageBreak/>
-        <w:t>stán formadas por 275 saltos, el 80 % de ellos se ubican del lado argentino.</w:t>
-      </w:r>
-    </w:p>
-    <w:p>
-      <w:pPr>
-        <w:keepNext/>
-        <w:framePr w:dropCap="drop" w:lines="2" w:wrap="around" w:vAnchor="text" w:hAnchor="text"/>
-        <w:spacing w:after="0" w:line="579" w:lineRule="exact"/>
-        <w:textAlignment w:val="baseline"/>
-        <w:rPr>
-          <w:position w:val="-3"/>
-          <w:sz w:val="70"/>
-        </w:rPr>
-      </w:pPr>
-      <w:r>
-        <w:rPr>
-          <w:position w:val="-3"/>
-          <w:sz w:val="70"/>
-        </w:rPr>
-        <w:t>U</w:t>
-      </w:r>
-    </w:p>
-    <w:p>
-      <w:r>
-        <w:t xml:space="preserve">n espectáculo aparte es su salto de mayor caudal y, con 80 m, también el más alto: la Garganta del diablo, el cual se puede disfrutar en toda su majestuosidad desde solo 50 m, recorriendo las pasarelas que parten desde Puerto Canoas, al que se llega utilizando el servicio de trenes ecológicos. </w:t>
-      </w:r>
-    </w:p>
-    <w:p>
-      <w:pPr>
-        <w:keepNext/>
-        <w:framePr w:dropCap="drop" w:lines="2" w:wrap="around" w:vAnchor="text" w:hAnchor="text"/>
-        <w:spacing w:after="0" w:line="579" w:lineRule="exact"/>
-        <w:textAlignment w:val="baseline"/>
-        <w:rPr>
-          <w:position w:val="-3"/>
-          <w:sz w:val="71"/>
-        </w:rPr>
-      </w:pPr>
-      <w:r>
-        <w:rPr>
-          <w:position w:val="-3"/>
-          <w:sz w:val="71"/>
-        </w:rPr>
         <w:t>P</w:t>
       </w:r>
-    </w:p>
-    <w:p>
-      <w:r>
-        <w:lastRenderedPageBreak/>
+      <w:r>
         <w:t xml:space="preserve">or este salto pasa la frontera entre ambos países. </w:t>
       </w:r>
     </w:p>
     <w:p>
       <w:pPr>
-        <w:keepNext/>
-        <w:framePr w:dropCap="drop" w:lines="2" w:wrap="around" w:vAnchor="text" w:hAnchor="text"/>
-        <w:spacing w:after="0" w:line="579" w:lineRule="exact"/>
-        <w:textAlignment w:val="baseline"/>
-        <w:rPr>
-          <w:position w:val="-3"/>
-          <w:sz w:val="69"/>
-        </w:rPr>
-      </w:pPr>
-      <w:r>
-        <w:rPr>
-          <w:position w:val="-3"/>
-          <w:sz w:val="69"/>
-        </w:rPr>
-        <w:t>S</w:t>
-      </w:r>
-    </w:p>
-    <w:p>
-      <w:pPr>
         <w:sectPr>
+          <w:type w:val="continuous"/>
           <w:pgSz w:w="11906" w:h="16838"/>
           <w:pgMar w:top="1417" w:right="1701" w:bottom="1417" w:left="1701" w:header="708" w:footer="708" w:gutter="0"/>
           <w:cols w:num="2" w:sep="1" w:space="709"/>
@@ -700,7 +621,16 @@
         </w:sectPr>
       </w:pPr>
       <w:r>
-        <w:t>e pueden realizar paseos en lancha bajo los saltos y caminatas por senderos apreciando algunos animales de la selva semitropical perteneciente al distrito fitogeográfico de las Selvas Mixtas de la provincia fitogeográfica Paranaense.</w:t>
+        <w:t>S</w:t>
+      </w:r>
+      <w:r>
+        <w:t>e pueden realizar paseos en lancha bajo los saltos y caminatas por senderos apreciando algunos animales de la selva semitropical perteneciente al distrito fitogeográfico de las Selvas Mixtas de la prov</w:t>
+      </w:r>
+      <w:r>
+        <w:t>incia fitogeográfica Paranaense</w:t>
+      </w:r>
+      <w:r>
+        <w:t>.</w:t>
       </w:r>
     </w:p>
     <w:p/>
@@ -710,6 +640,7 @@
         <w:pStyle w:val="Cabecera2"/>
       </w:pPr>
       <w:bookmarkStart w:id="2" w:name="_Toc474407720"/>
+      <w:bookmarkStart w:id="3" w:name="_Toc476995044"/>
       <w:r>
         <w:t>Las cataratas de</w:t>
       </w:r>
@@ -717,6 +648,7 @@
         <w:t xml:space="preserve"> Iguazú</w:t>
       </w:r>
       <w:bookmarkEnd w:id="2"/>
+      <w:bookmarkEnd w:id="3"/>
     </w:p>
     <w:p>
       <w:pPr>
@@ -769,11 +701,13 @@
       <w:pPr>
         <w:pStyle w:val="Cabecera1"/>
       </w:pPr>
-      <w:bookmarkStart w:id="3" w:name="_Toc474407721"/>
+      <w:bookmarkStart w:id="4" w:name="_Toc474407721"/>
+      <w:bookmarkStart w:id="5" w:name="_Toc476995045"/>
       <w:r>
         <w:t>Toponimia</w:t>
       </w:r>
-      <w:bookmarkEnd w:id="3"/>
+      <w:bookmarkEnd w:id="4"/>
+      <w:bookmarkEnd w:id="5"/>
     </w:p>
     <w:p>
       <w:pPr>
@@ -796,19 +730,24 @@
     </w:p>
     <w:p>
       <w:r>
-        <w:t>l nombre de las cataratas en español Iguazú y arcaicamente Yguazú, proviene de dos palabras de origen guaraní: la palabra «y» (que se lee [ɨ]) como vocal cerrada central no redondeada y la palabra «guazú», que en esa lengua quieren decir y= 'agua', guazú= 'grande', respectivamente es decir Iguazú significa “Agua Grande”. En portugués el nombre ha sido escrito como cataratas do Iguaçu.</w:t>
+        <w:t xml:space="preserve">l nombre de las cataratas en español Iguazú y arcaicamente Yguazú, proviene de dos palabras de origen guaraní: la palabra «y» (que se lee [ɨ]) como vocal cerrada central no redondeada y la palabra «guazú», que en esa lengua quieren decir y= 'agua', guazú= 'grande', </w:t>
+      </w:r>
+      <w:r>
+        <w:lastRenderedPageBreak/>
+        <w:t>respectivamente es decir Iguazú significa “Agua Grande”. En portugués el nombre ha sido escrito como cataratas do Iguaçu.</w:t>
       </w:r>
     </w:p>
     <w:p>
       <w:pPr>
         <w:pStyle w:val="Cabecera1"/>
       </w:pPr>
-      <w:bookmarkStart w:id="4" w:name="_Toc474407722"/>
-      <w:r>
-        <w:lastRenderedPageBreak/>
+      <w:bookmarkStart w:id="6" w:name="_Toc474407722"/>
+      <w:bookmarkStart w:id="7" w:name="_Toc476995046"/>
+      <w:r>
         <w:t>Entorno histórico</w:t>
       </w:r>
-      <w:bookmarkEnd w:id="4"/>
+      <w:bookmarkEnd w:id="6"/>
+      <w:bookmarkEnd w:id="7"/>
     </w:p>
     <w:p>
       <w:pPr>
@@ -913,13 +852,16 @@
     <w:p/>
     <w:p>
       <w:r>
-        <w:t>La zona de las cataratas volvió a cobrar un nuevo impulso hacia junio de 1881 —poco antes de la federalización de Misiones— momento en que la provincia de Corrientes, que ejercía la jurisdicción, vendió 50 leguas cuadradas de tierras sobre los ríos Paraná, Iguazú y Uruguay a Severo Fernández y Ernesto Arnadey. Éstos transfirieron sus derechos, en octubre de ese mismo año, a Rafael Gallino quien volvió a enajenarlos a favor de Gregorio Lezama.</w:t>
+        <w:t xml:space="preserve">La zona de las cataratas volvió a cobrar un nuevo impulso hacia junio de 1881 —poco antes de la federalización de Misiones— momento en que la provincia de Corrientes, que ejercía la jurisdicción, vendió 50 leguas cuadradas de tierras sobre los ríos Paraná, Iguazú y Uruguay a </w:t>
+      </w:r>
+      <w:r>
+        <w:lastRenderedPageBreak/>
+        <w:t>Severo Fernández y Ernesto Arnadey. Éstos transfirieron sus derechos, en octubre de ese mismo año, a Rafael Gallino quien volvió a enajenarlos a favor de Gregorio Lezama.</w:t>
       </w:r>
     </w:p>
     <w:p/>
     <w:p>
       <w:r>
-        <w:lastRenderedPageBreak/>
         <w:t>En diciembre de 1881 Misiones se separó de Corrientes y en 1882 asumió el primer gobernador, Rudecindo Roca, quien dividió el territorio en cinco departamentos. Uno de sus comandantes, Francisco Cruz, llegó hasta la confluencia de los ríos Paraná e Iguazú transportando una comisión científica alemana que buscaba tierras para colonizar. Esta expedición era costeada por Ledesma (propietario de las tierras de Iguazú) y dirigida por el explorador Carlos Bossetti. Entre los expedicionarios se encontraba también Jordan Hummell, que años más tarde organizó el primer viaje de turismo a las cataratas del Iguazú. Así las cataratas son “descubiertas” nuevamente y volvieron a ser admiradas.</w:t>
       </w:r>
     </w:p>
@@ -946,8 +888,11 @@
       <w:r>
         <w:t>El 19 de julio de 1897, se designó juez de paz de la incipiente población de Iguazú a Alberto Mugica. Para entonces, Jordan Hummell, acompañado de los señores Nuñez y Gibaja ya habían realizado una nueva incursión hasta las cataratas del Iguazú, pero por el lado brasileño, ya que el lado argentino la selva era impenetrable. De ese viaje llevaron al gobierno su interés en promover la llegada de turistas.</w:t>
       </w:r>
+      <w:bookmarkStart w:id="8" w:name="_GoBack"/>
+      <w:bookmarkEnd w:id="8"/>
     </w:p>
     <w:sectPr>
+      <w:footerReference w:type="default" r:id="rId12"/>
       <w:type w:val="continuous"/>
       <w:pgSz w:w="11906" w:h="16838"/>
       <w:pgMar w:top="1417" w:right="1701" w:bottom="1417" w:left="1701" w:header="708" w:footer="708" w:gutter="0"/>
@@ -1069,7 +1014,64 @@
       <w:ind w:firstLine="360"/>
     </w:pPr>
     <w:r>
-      <w:t>paginita</w:t>
+      <w:t>Pá</w:t>
+    </w:r>
+    <w:r>
+      <w:t>ginita</w:t>
+    </w:r>
+  </w:p>
+</w:ftr>
+</file>
+
+<file path=word/footer3.xml><?xml version="1.0" encoding="utf-8"?>
+<w:ftr xmlns:wpc="http://schemas.microsoft.com/office/word/2010/wordprocessingCanvas" xmlns:mo="http://schemas.microsoft.com/office/mac/office/2008/main" xmlns:mc="http://schemas.openxmlformats.org/markup-compatibility/2006" xmlns:mv="urn:schemas-microsoft-com:mac:vml" xmlns:o="urn:schemas-microsoft-com:office:office" xmlns:r="http://schemas.openxmlformats.org/officeDocument/2006/relationships" xmlns:m="http://schemas.openxmlformats.org/officeDocument/2006/math" xmlns:v="urn:schemas-microsoft-com:vml" xmlns:wp14="http://schemas.microsoft.com/office/word/2010/wordprocessingDrawing" xmlns:wp="http://schemas.openxmlformats.org/drawingml/2006/wordprocessingDrawing" xmlns:w10="urn:schemas-microsoft-com:office:word" xmlns:w="http://schemas.openxmlformats.org/wordprocessingml/2006/main" xmlns:w14="http://schemas.microsoft.com/office/word/2010/wordml" xmlns:w15="http://schemas.microsoft.com/office/word/2012/wordml" xmlns:wpg="http://schemas.microsoft.com/office/word/2010/wordprocessingGroup" xmlns:wpi="http://schemas.microsoft.com/office/word/2010/wordprocessingInk" xmlns:wne="http://schemas.microsoft.com/office/word/2006/wordml" xmlns:wps="http://schemas.microsoft.com/office/word/2010/wordprocessingShape" mc:Ignorable="w14 w15 wp14">
+  <w:p>
+    <w:pPr>
+      <w:pStyle w:val="Footer"/>
+      <w:framePr w:wrap="none" w:vAnchor="text" w:hAnchor="margin" w:y="1"/>
+      <w:rPr>
+        <w:rStyle w:val="PageNumber"/>
+      </w:rPr>
+    </w:pPr>
+    <w:r>
+      <w:rPr>
+        <w:rStyle w:val="PageNumber"/>
+      </w:rPr>
+      <w:fldChar w:fldCharType="begin"/>
+    </w:r>
+    <w:r>
+      <w:rPr>
+        <w:rStyle w:val="PageNumber"/>
+      </w:rPr>
+      <w:instrText xml:space="preserve">PAGE  </w:instrText>
+    </w:r>
+    <w:r>
+      <w:rPr>
+        <w:rStyle w:val="PageNumber"/>
+      </w:rPr>
+      <w:fldChar w:fldCharType="separate"/>
+    </w:r>
+    <w:r>
+      <w:rPr>
+        <w:rStyle w:val="PageNumber"/>
+        <w:noProof/>
+      </w:rPr>
+      <w:t>4</w:t>
+    </w:r>
+    <w:r>
+      <w:rPr>
+        <w:rStyle w:val="PageNumber"/>
+      </w:rPr>
+      <w:fldChar w:fldCharType="end"/>
+    </w:r>
+  </w:p>
+  <w:p>
+    <w:pPr>
+      <w:pStyle w:val="Footer"/>
+      <w:ind w:firstLine="360"/>
+    </w:pPr>
+    <w:r>
+      <w:t>Paginota</w:t>
     </w:r>
   </w:p>
 </w:ftr>
@@ -1121,7 +1123,7 @@
   <w:abstractNum w:abstractNumId="0">
     <w:nsid w:val="FFFFFF1D"/>
     <w:multiLevelType w:val="multilevel"/>
-    <w:tmpl w:val="94A27FEC"/>
+    <w:tmpl w:val="7E04E26E"/>
     <w:lvl w:ilvl="0">
       <w:start w:val="1"/>
       <w:numFmt w:val="bullet"/>
@@ -1886,7 +1888,6 @@
   <w:style w:type="character" w:default="1" w:styleId="DefaultParagraphFont">
     <w:name w:val="Default Paragraph Font"/>
     <w:uiPriority w:val="1"/>
-    <w:semiHidden/>
     <w:unhideWhenUsed/>
   </w:style>
   <w:style w:type="table" w:default="1" w:styleId="TableNormal">
@@ -2612,7 +2613,7 @@
 </file>
 
 <file path=customXml/itemProps1.xml><?xml version="1.0" encoding="utf-8"?>
-<ds:datastoreItem xmlns:ds="http://schemas.openxmlformats.org/officeDocument/2006/customXml" ds:itemID="{CF776102-9DDA-7C46-9DE4-03734504EA33}">
+<ds:datastoreItem xmlns:ds="http://schemas.openxmlformats.org/officeDocument/2006/customXml" ds:itemID="{6F354396-49AF-2B44-AD1B-364A84F348CF}">
   <ds:schemaRefs>
     <ds:schemaRef ds:uri="http://schemas.openxmlformats.org/officeDocument/2006/bibliography"/>
   </ds:schemaRefs>

</xml_diff>

<commit_message>
13 - Marzo - 2017 Verifier: validateFooter Helper: class FooterResume
</commit_message>
<xml_diff>
--- a/docx/response.docx
+++ b/docx/response.docx
@@ -141,7 +141,7 @@
             <w:pStyle w:val="TOCHeading"/>
           </w:pPr>
           <w:r>
-            <w:t>Table of Contents</w:t>
+            <w:t>Contenido</w:t>
           </w:r>
         </w:p>
         <w:p>
@@ -176,7 +176,7 @@
             </w:rPr>
             <w:fldChar w:fldCharType="separate"/>
           </w:r>
-          <w:hyperlink w:anchor="_Toc476995043" w:history="1">
+          <w:hyperlink w:anchor="_Toc477187821" w:history="1">
             <w:r>
               <w:rPr>
                 <w:rStyle w:val="Hyperlink"/>
@@ -220,7 +220,7 @@
                 <w:noProof/>
                 <w:webHidden/>
               </w:rPr>
-              <w:instrText xml:space="preserve"> PAGEREF _Toc476995043 \h </w:instrText>
+              <w:instrText xml:space="preserve"> PAGEREF _Toc477187821 \h </w:instrText>
             </w:r>
             <w:r>
               <w:rPr>
@@ -268,7 +268,7 @@
               <w:lang w:val="en-US"/>
             </w:rPr>
           </w:pPr>
-          <w:hyperlink w:anchor="_Toc476995044" w:history="1">
+          <w:hyperlink w:anchor="_Toc477187822" w:history="1">
             <w:r>
               <w:rPr>
                 <w:rStyle w:val="Hyperlink"/>
@@ -314,7 +314,7 @@
                 <w:noProof/>
                 <w:webHidden/>
               </w:rPr>
-              <w:instrText xml:space="preserve"> PAGEREF _Toc476995044 \h </w:instrText>
+              <w:instrText xml:space="preserve"> PAGEREF _Toc477187822 \h </w:instrText>
             </w:r>
             <w:r>
               <w:rPr>
@@ -360,7 +360,7 @@
               <w:lang w:val="en-US"/>
             </w:rPr>
           </w:pPr>
-          <w:hyperlink w:anchor="_Toc476995045" w:history="1">
+          <w:hyperlink w:anchor="_Toc477187823" w:history="1">
             <w:r>
               <w:rPr>
                 <w:rStyle w:val="Hyperlink"/>
@@ -404,7 +404,7 @@
                 <w:noProof/>
                 <w:webHidden/>
               </w:rPr>
-              <w:instrText xml:space="preserve"> PAGEREF _Toc476995045 \h </w:instrText>
+              <w:instrText xml:space="preserve"> PAGEREF _Toc477187823 \h </w:instrText>
             </w:r>
             <w:r>
               <w:rPr>
@@ -450,7 +450,7 @@
               <w:lang w:val="en-US"/>
             </w:rPr>
           </w:pPr>
-          <w:hyperlink w:anchor="_Toc476995046" w:history="1">
+          <w:hyperlink w:anchor="_Toc477187824" w:history="1">
             <w:r>
               <w:rPr>
                 <w:rStyle w:val="Hyperlink"/>
@@ -494,7 +494,7 @@
                 <w:noProof/>
                 <w:webHidden/>
               </w:rPr>
-              <w:instrText xml:space="preserve"> PAGEREF _Toc476995046 \h </w:instrText>
+              <w:instrText xml:space="preserve"> PAGEREF _Toc477187824 \h </w:instrText>
             </w:r>
             <w:r>
               <w:rPr>
@@ -546,19 +546,21 @@
           <w:docGrid w:linePitch="360"/>
         </w:sectPr>
       </w:pPr>
+      <w:bookmarkStart w:id="0" w:name="_GoBack"/>
+      <w:bookmarkEnd w:id="0"/>
     </w:p>
     <w:p/>
     <w:p>
       <w:pPr>
         <w:pStyle w:val="Cabecera1"/>
       </w:pPr>
-      <w:bookmarkStart w:id="0" w:name="_Toc474407719"/>
-      <w:bookmarkStart w:id="1" w:name="_Toc476995043"/>
+      <w:bookmarkStart w:id="1" w:name="_Toc474407719"/>
+      <w:bookmarkStart w:id="2" w:name="_Toc477187821"/>
       <w:r>
         <w:t>Introducción</w:t>
       </w:r>
-      <w:bookmarkEnd w:id="0"/>
       <w:bookmarkEnd w:id="1"/>
+      <w:bookmarkEnd w:id="2"/>
     </w:p>
     <w:p>
       <w:r>
@@ -585,29 +587,96 @@
       </w:pPr>
     </w:p>
     <w:p>
+      <w:pPr>
+        <w:keepNext/>
+        <w:framePr w:dropCap="drop" w:lines="2" w:wrap="around" w:vAnchor="text" w:hAnchor="text"/>
+        <w:spacing w:after="0" w:line="579" w:lineRule="exact"/>
+        <w:textAlignment w:val="baseline"/>
+        <w:rPr>
+          <w:position w:val="-4"/>
+          <w:sz w:val="71"/>
+        </w:rPr>
+      </w:pPr>
+      <w:r>
+        <w:rPr>
+          <w:position w:val="-4"/>
+          <w:sz w:val="71"/>
+        </w:rPr>
+        <w:t>E</w:t>
+      </w:r>
+    </w:p>
+    <w:p>
       <w:r>
         <w:lastRenderedPageBreak/>
-        <w:t>E</w:t>
-      </w:r>
-      <w:r>
         <w:t>stán formadas por 275 saltos, el 80 % de ellos se ubican del lado argentino.</w:t>
       </w:r>
     </w:p>
     <w:p>
-      <w:r>
+      <w:pPr>
+        <w:keepNext/>
+        <w:framePr w:dropCap="drop" w:lines="2" w:wrap="around" w:vAnchor="text" w:hAnchor="text"/>
+        <w:spacing w:after="0" w:line="579" w:lineRule="exact"/>
+        <w:textAlignment w:val="baseline"/>
+        <w:rPr>
+          <w:position w:val="-3"/>
+          <w:sz w:val="70"/>
+        </w:rPr>
+      </w:pPr>
+      <w:r>
+        <w:rPr>
+          <w:position w:val="-3"/>
+          <w:sz w:val="70"/>
+        </w:rPr>
         <w:t>U</w:t>
       </w:r>
+    </w:p>
+    <w:p>
       <w:r>
         <w:t xml:space="preserve">n espectáculo aparte es su salto de mayor caudal y, con 80 m, también el más alto: la Garganta del diablo, el cual se puede disfrutar en toda su majestuosidad desde solo 50 m, recorriendo las pasarelas que parten desde Puerto Canoas, al que se llega utilizando el servicio de trenes ecológicos. </w:t>
       </w:r>
     </w:p>
     <w:p>
+      <w:pPr>
+        <w:keepNext/>
+        <w:framePr w:dropCap="drop" w:lines="2" w:wrap="around" w:vAnchor="text" w:hAnchor="text"/>
+        <w:spacing w:after="0" w:line="579" w:lineRule="exact"/>
+        <w:textAlignment w:val="baseline"/>
+        <w:rPr>
+          <w:position w:val="-3"/>
+          <w:sz w:val="71"/>
+        </w:rPr>
+      </w:pPr>
+      <w:r>
+        <w:rPr>
+          <w:position w:val="-3"/>
+          <w:sz w:val="71"/>
+        </w:rPr>
+        <w:t>P</w:t>
+      </w:r>
+    </w:p>
+    <w:p>
       <w:r>
         <w:lastRenderedPageBreak/>
-        <w:t>P</w:t>
-      </w:r>
-      <w:r>
         <w:t xml:space="preserve">or este salto pasa la frontera entre ambos países. </w:t>
+      </w:r>
+    </w:p>
+    <w:p>
+      <w:pPr>
+        <w:keepNext/>
+        <w:framePr w:dropCap="drop" w:lines="2" w:wrap="around" w:vAnchor="text" w:hAnchor="text"/>
+        <w:spacing w:after="0" w:line="579" w:lineRule="exact"/>
+        <w:textAlignment w:val="baseline"/>
+        <w:rPr>
+          <w:position w:val="-3"/>
+          <w:sz w:val="69"/>
+        </w:rPr>
+      </w:pPr>
+      <w:r>
+        <w:rPr>
+          <w:position w:val="-3"/>
+          <w:sz w:val="69"/>
+        </w:rPr>
+        <w:t>S</w:t>
       </w:r>
     </w:p>
     <w:p>
@@ -621,9 +690,6 @@
         </w:sectPr>
       </w:pPr>
       <w:r>
-        <w:t>S</w:t>
-      </w:r>
-      <w:r>
         <w:t>e pueden realizar paseos en lancha bajo los saltos y caminatas por senderos apreciando algunos animales de la selva semitropical perteneciente al distrito fitogeográfico de las Selvas Mixtas de la prov</w:t>
       </w:r>
       <w:r>
@@ -639,16 +705,16 @@
       <w:pPr>
         <w:pStyle w:val="Cabecera2"/>
       </w:pPr>
-      <w:bookmarkStart w:id="2" w:name="_Toc474407720"/>
-      <w:bookmarkStart w:id="3" w:name="_Toc476995044"/>
+      <w:bookmarkStart w:id="3" w:name="_Toc474407720"/>
+      <w:bookmarkStart w:id="4" w:name="_Toc477187822"/>
       <w:r>
         <w:t>Las cataratas de</w:t>
       </w:r>
       <w:r>
         <w:t xml:space="preserve"> Iguazú</w:t>
       </w:r>
-      <w:bookmarkEnd w:id="2"/>
       <w:bookmarkEnd w:id="3"/>
+      <w:bookmarkEnd w:id="4"/>
     </w:p>
     <w:p>
       <w:pPr>
@@ -701,13 +767,13 @@
       <w:pPr>
         <w:pStyle w:val="Cabecera1"/>
       </w:pPr>
-      <w:bookmarkStart w:id="4" w:name="_Toc474407721"/>
-      <w:bookmarkStart w:id="5" w:name="_Toc476995045"/>
+      <w:bookmarkStart w:id="5" w:name="_Toc474407721"/>
+      <w:bookmarkStart w:id="6" w:name="_Toc477187823"/>
       <w:r>
         <w:t>Toponimia</w:t>
       </w:r>
-      <w:bookmarkEnd w:id="4"/>
       <w:bookmarkEnd w:id="5"/>
+      <w:bookmarkEnd w:id="6"/>
     </w:p>
     <w:p>
       <w:pPr>
@@ -741,13 +807,13 @@
       <w:pPr>
         <w:pStyle w:val="Cabecera1"/>
       </w:pPr>
-      <w:bookmarkStart w:id="6" w:name="_Toc474407722"/>
-      <w:bookmarkStart w:id="7" w:name="_Toc476995046"/>
+      <w:bookmarkStart w:id="7" w:name="_Toc474407722"/>
+      <w:bookmarkStart w:id="8" w:name="_Toc477187824"/>
       <w:r>
         <w:t>Entorno histórico</w:t>
       </w:r>
-      <w:bookmarkEnd w:id="6"/>
       <w:bookmarkEnd w:id="7"/>
+      <w:bookmarkEnd w:id="8"/>
     </w:p>
     <w:p>
       <w:pPr>
@@ -888,8 +954,6 @@
       <w:r>
         <w:t>El 19 de julio de 1897, se designó juez de paz de la incipiente población de Iguazú a Alberto Mugica. Para entonces, Jordan Hummell, acompañado de los señores Nuñez y Gibaja ya habían realizado una nueva incursión hasta las cataratas del Iguazú, pero por el lado brasileño, ya que el lado argentino la selva era impenetrable. De ese viaje llevaron al gobierno su interés en promover la llegada de turistas.</w:t>
       </w:r>
-      <w:bookmarkStart w:id="8" w:name="_GoBack"/>
-      <w:bookmarkEnd w:id="8"/>
     </w:p>
     <w:sectPr>
       <w:footerReference w:type="default" r:id="rId12"/>
@@ -949,6 +1013,19 @@
         <w:rStyle w:val="PageNumber"/>
       </w:rPr>
       <w:instrText xml:space="preserve">PAGE  </w:instrText>
+    </w:r>
+    <w:r>
+      <w:rPr>
+        <w:rStyle w:val="PageNumber"/>
+      </w:rPr>
+      <w:fldChar w:fldCharType="separate"/>
+    </w:r>
+    <w:r>
+      <w:rPr>
+        <w:rStyle w:val="PageNumber"/>
+        <w:noProof/>
+      </w:rPr>
+      <w:t>2</w:t>
     </w:r>
     <w:r>
       <w:rPr>
@@ -1014,10 +1091,13 @@
       <w:ind w:firstLine="360"/>
     </w:pPr>
     <w:r>
+      <w:t xml:space="preserve">| </w:t>
+    </w:r>
+    <w:r>
       <w:t>Pá</w:t>
     </w:r>
     <w:r>
-      <w:t>ginita</w:t>
+      <w:t>gina</w:t>
     </w:r>
   </w:p>
 </w:ftr>
@@ -1071,7 +1151,7 @@
       <w:ind w:firstLine="360"/>
     </w:pPr>
     <w:r>
-      <w:t>Paginota</w:t>
+      <w:t>| Página</w:t>
     </w:r>
   </w:p>
 </w:ftr>
@@ -2613,7 +2693,7 @@
 </file>
 
 <file path=customXml/itemProps1.xml><?xml version="1.0" encoding="utf-8"?>
-<ds:datastoreItem xmlns:ds="http://schemas.openxmlformats.org/officeDocument/2006/customXml" ds:itemID="{6F354396-49AF-2B44-AD1B-364A84F348CF}">
+<ds:datastoreItem xmlns:ds="http://schemas.openxmlformats.org/officeDocument/2006/customXml" ds:itemID="{326DE2D2-D23D-3647-86CF-167B2DF922D0}">
   <ds:schemaRefs>
     <ds:schemaRef ds:uri="http://schemas.openxmlformats.org/officeDocument/2006/bibliography"/>
   </ds:schemaRefs>

</xml_diff>